<commit_message>
Faker + sprawko 70%
</commit_message>
<xml_diff>
--- a/Sprawozdanie - Damian Szymański, Radosław Szymański.docx
+++ b/Sprawozdanie - Damian Szymański, Radosław Szymański.docx
@@ -860,7 +860,7 @@
                 <w:szCs w:val="28"/>
                 <w:lang w:eastAsia="en-US"/>
               </w:rPr>
-              <w:t>Kamil Ślusarczyk</w:t>
+              <w:t>Damian Szymański</w:t>
             </w:r>
           </w:p>
         </w:tc>
@@ -961,7 +961,7 @@
                 <w:szCs w:val="28"/>
                 <w:lang w:eastAsia="en-US"/>
               </w:rPr>
-              <w:t>Artur Stelmach</w:t>
+              <w:t>Radosław Szymański</w:t>
             </w:r>
           </w:p>
         </w:tc>
@@ -1287,39 +1287,84 @@
         <w:pStyle w:val="ListParagraph"/>
       </w:pPr>
       <w:r>
-        <w:t>Celem zadania było wstrzykiwanie rekordów do wybranych tabel w bazie danych. W procesie projektowym należało założyć realizację wstrzykiwania do 500 rekordów do 4 tabel jednocześnie. Zaznaczono jednocześnie możliwość wstrzykiwania do tabel powiązanych ze sobą.</w:t>
-      </w:r>
-    </w:p>
-    <w:p>
-      <w:pPr>
-        <w:pStyle w:val="ListParagraph"/>
-      </w:pPr>
-    </w:p>
-    <w:p>
-      <w:pPr>
-        <w:pStyle w:val="ListParagraph"/>
-      </w:pPr>
-      <w:r>
-        <w:t>Projekt został zrealizowany w środowisku .NET, co pociągnęło za sobą konieczność realizacji wstrzykiwania w tej samej technologii. Podjęto decyzję o wykorzystaniu biblioteki Faker.NET, co umożliwiło elastyczny i skalowalny proces realizacji zadania. Poniżej zami</w:t>
+        <w:t xml:space="preserve">Celem zadania było wstrzykiwanie rekordów do wybranych tabel w bazie danych. </w:t>
+      </w:r>
+      <w:r>
+        <w:t xml:space="preserve">Podczas projektowania funkcjonalności, założono, że będzie możliwe umieszczenie do </w:t>
+      </w:r>
+      <w:r>
+        <w:t xml:space="preserve">500 rekordów do 4 tabel jednocześnie. </w:t>
+      </w:r>
+      <w:r>
+        <w:t>Przyjęto również, że dozwolone jest umieszczenie rekordów w tabelach</w:t>
+      </w:r>
+      <w:r>
+        <w:t xml:space="preserve"> powiązanych ze sobą.</w:t>
+      </w:r>
+    </w:p>
+    <w:p>
+      <w:pPr>
+        <w:pStyle w:val="ListParagraph"/>
+      </w:pPr>
+    </w:p>
+    <w:p>
+      <w:pPr>
+        <w:pStyle w:val="ListParagraph"/>
+      </w:pPr>
+      <w:r>
+        <w:t>Aplikacja</w:t>
+      </w:r>
+      <w:r>
+        <w:t xml:space="preserve"> został</w:t>
+      </w:r>
+      <w:r>
+        <w:t>a</w:t>
+      </w:r>
+      <w:r>
+        <w:t xml:space="preserve"> zrealizowany w środowisku .NET, </w:t>
+      </w:r>
+      <w:r>
+        <w:t>zaimplikowało realizacje zadania w tej technologii</w:t>
+      </w:r>
+      <w:r>
+        <w:t>. Podjęto decyzję o wykorz</w:t>
+      </w:r>
+      <w:r>
+        <w:t>ystaniu biblioteki Faker.NET, która umożliwia</w:t>
+      </w:r>
+      <w:r>
+        <w:t xml:space="preserve"> elastyczny i skalowalny proces realizacji zadania. Poniżej zami</w:t>
       </w:r>
       <w:r>
         <w:t>e</w:t>
       </w:r>
       <w:r>
-        <w:t xml:space="preserve">szczono zrzuty ekranu, które przedstawiają kod, odpowiedzialny za ćwiczenie. </w:t>
-      </w:r>
-    </w:p>
-    <w:p>
-      <w:pPr>
-        <w:pStyle w:val="ListParagraph"/>
-      </w:pPr>
-    </w:p>
-    <w:p>
-      <w:pPr>
-        <w:pStyle w:val="ListParagraph"/>
-      </w:pPr>
-      <w:r>
-        <w:t>Poniżej przedstawiono reprezentację tabeli bazodanowej w programie. Tabela Client została wybrana do realizacji zadania.</w:t>
+        <w:t xml:space="preserve">szczono zrzuty ekranu, które przedstawiają kod, </w:t>
+      </w:r>
+      <w:r>
+        <w:t>implementujący założoną fukncjonalność</w:t>
+      </w:r>
+      <w:r>
+        <w:t xml:space="preserve">. </w:t>
+      </w:r>
+    </w:p>
+    <w:p>
+      <w:pPr>
+        <w:pStyle w:val="ListParagraph"/>
+      </w:pPr>
+    </w:p>
+    <w:p>
+      <w:pPr>
+        <w:pStyle w:val="ListParagraph"/>
+      </w:pPr>
+      <w:r>
+        <w:t xml:space="preserve">Poniżej przedstawiono reprezentację tabeli bazodanowej w programie. Tabela </w:t>
+      </w:r>
+      <w:r>
+        <w:t xml:space="preserve">Patients </w:t>
+      </w:r>
+      <w:r>
+        <w:t>została wybrana do realizacji zadania.</w:t>
       </w:r>
     </w:p>
     <w:p>
@@ -1338,9 +1383,9 @@
         </w:rPr>
         <w:drawing>
           <wp:inline distT="0" distB="0" distL="0" distR="0">
-            <wp:extent cx="3655172" cy="3648075"/>
-            <wp:effectExtent l="0" t="0" r="2540" b="0"/>
-            <wp:docPr id="3" name="Picture 3"/>
+            <wp:extent cx="3550135" cy="3038475"/>
+            <wp:effectExtent l="0" t="0" r="0" b="0"/>
+            <wp:docPr id="2" name="Picture 2"/>
             <wp:cNvGraphicFramePr>
               <a:graphicFrameLocks xmlns:a="http://schemas.openxmlformats.org/drawingml/2006/main" noChangeAspect="1"/>
             </wp:cNvGraphicFramePr>
@@ -1348,7 +1393,7 @@
               <a:graphicData uri="http://schemas.openxmlformats.org/drawingml/2006/picture">
                 <pic:pic xmlns:pic="http://schemas.openxmlformats.org/drawingml/2006/picture">
                   <pic:nvPicPr>
-                    <pic:cNvPr id="0" name="Picture 3"/>
+                    <pic:cNvPr id="0" name="Picture 1"/>
                     <pic:cNvPicPr>
                       <a:picLocks noChangeAspect="1" noChangeArrowheads="1"/>
                     </pic:cNvPicPr>
@@ -1369,7 +1414,7 @@
                   <pic:spPr bwMode="auto">
                     <a:xfrm>
                       <a:off x="0" y="0"/>
-                      <a:ext cx="3655172" cy="3648075"/>
+                      <a:ext cx="3550135" cy="3038475"/>
                     </a:xfrm>
                     <a:prstGeom prst="rect">
                       <a:avLst/>
@@ -1386,63 +1431,27 @@
         </w:drawing>
       </w:r>
     </w:p>
-    <w:p>
-      <w:pPr>
-        <w:pStyle w:val="ListParagraph"/>
-      </w:pPr>
-    </w:p>
-    <w:p>
-      <w:pPr>
-        <w:pStyle w:val="ListParagraph"/>
-      </w:pPr>
-    </w:p>
-    <w:p>
-      <w:pPr>
-        <w:pStyle w:val="ListParagraph"/>
-      </w:pPr>
-    </w:p>
-    <w:p>
-      <w:pPr>
-        <w:pStyle w:val="ListParagraph"/>
-      </w:pPr>
-    </w:p>
-    <w:p>
-      <w:pPr>
-        <w:pStyle w:val="ListParagraph"/>
-      </w:pPr>
-    </w:p>
-    <w:p>
-      <w:pPr>
-        <w:pStyle w:val="ListParagraph"/>
-      </w:pPr>
-    </w:p>
-    <w:p>
-      <w:pPr>
-        <w:pStyle w:val="ListParagraph"/>
-      </w:pPr>
-    </w:p>
-    <w:p>
-      <w:pPr>
-        <w:pStyle w:val="ListParagraph"/>
-      </w:pPr>
-    </w:p>
-    <w:p>
-      <w:pPr>
-        <w:pStyle w:val="ListParagraph"/>
-      </w:pPr>
-    </w:p>
-    <w:p>
-      <w:pPr>
-        <w:pStyle w:val="ListParagraph"/>
-      </w:pPr>
-    </w:p>
+    <w:p/>
+    <w:p/>
+    <w:p/>
+    <w:p/>
+    <w:p/>
+    <w:p/>
+    <w:p/>
+    <w:p/>
     <w:p>
       <w:pPr>
         <w:pStyle w:val="ListParagraph"/>
       </w:pPr>
       <w:r>
         <w:lastRenderedPageBreak/>
-        <w:t>Poniżej przedstawiono miejsce wywołania metod, odpowiedzialnych za przeprowadzenie wstrzykiwania. Następuje to w kontrolerze, który zarządza akcjami CRUD klientów.</w:t>
+        <w:t xml:space="preserve">Poniżej przedstawiono miejsce wywołania metod, odpowiedzialnych za przeprowadzenie wstrzykiwania. Następuje to w kontrolerze, który zarządza akcjami CRUD </w:t>
+      </w:r>
+      <w:r>
+        <w:t>pacjentów</w:t>
+      </w:r>
+      <w:r>
+        <w:t>.</w:t>
       </w:r>
     </w:p>
     <w:p>
@@ -1461,9 +1470,9 @@
         </w:rPr>
         <w:drawing>
           <wp:inline distT="0" distB="0" distL="0" distR="0">
-            <wp:extent cx="3981450" cy="1974671"/>
-            <wp:effectExtent l="0" t="0" r="0" b="6985"/>
-            <wp:docPr id="4" name="Picture 4"/>
+            <wp:extent cx="3708684" cy="2743200"/>
+            <wp:effectExtent l="0" t="0" r="6350" b="0"/>
+            <wp:docPr id="11" name="Picture 11"/>
             <wp:cNvGraphicFramePr>
               <a:graphicFrameLocks xmlns:a="http://schemas.openxmlformats.org/drawingml/2006/main" noChangeAspect="1"/>
             </wp:cNvGraphicFramePr>
@@ -1471,7 +1480,7 @@
               <a:graphicData uri="http://schemas.openxmlformats.org/drawingml/2006/picture">
                 <pic:pic xmlns:pic="http://schemas.openxmlformats.org/drawingml/2006/picture">
                   <pic:nvPicPr>
-                    <pic:cNvPr id="0" name="Picture 4"/>
+                    <pic:cNvPr id="0" name="Picture 2"/>
                     <pic:cNvPicPr>
                       <a:picLocks noChangeAspect="1" noChangeArrowheads="1"/>
                     </pic:cNvPicPr>
@@ -1492,7 +1501,7 @@
                   <pic:spPr bwMode="auto">
                     <a:xfrm>
                       <a:off x="0" y="0"/>
-                      <a:ext cx="3981450" cy="1974671"/>
+                      <a:ext cx="3710342" cy="2744426"/>
                     </a:xfrm>
                     <a:prstGeom prst="rect">
                       <a:avLst/>
@@ -1524,12 +1533,25 @@
         <w:pStyle w:val="ListParagraph"/>
       </w:pPr>
       <w:r>
-        <w:t>Poniżej przedstawiono ciało metod odpowiadających za realizje wstrzykiwania danych.</w:t>
-      </w:r>
-    </w:p>
-    <w:p>
-      <w:pPr>
-        <w:pStyle w:val="ListParagraph"/>
+        <w:t xml:space="preserve">Poniżej przedstawiono ciało metod odpowiadających za realizje </w:t>
+      </w:r>
+      <w:r>
+        <w:t>umieszczenia</w:t>
+      </w:r>
+      <w:r>
+        <w:t xml:space="preserve"> </w:t>
+      </w:r>
+      <w:r>
+        <w:t xml:space="preserve">wybranej ilości rekordów w bazie </w:t>
+      </w:r>
+      <w:r>
+        <w:t>danych.</w:t>
+      </w:r>
+    </w:p>
+    <w:p>
+      <w:pPr>
+        <w:pStyle w:val="ListParagraph"/>
+        <w:jc w:val="center"/>
       </w:pPr>
     </w:p>
     <w:p>
@@ -1543,9 +1565,9 @@
         </w:rPr>
         <w:drawing>
           <wp:inline distT="0" distB="0" distL="0" distR="0">
-            <wp:extent cx="3937483" cy="4333875"/>
-            <wp:effectExtent l="0" t="0" r="6350" b="0"/>
-            <wp:docPr id="5" name="Picture 5"/>
+            <wp:extent cx="2849674" cy="3752850"/>
+            <wp:effectExtent l="0" t="0" r="8255" b="0"/>
+            <wp:docPr id="12" name="Picture 12"/>
             <wp:cNvGraphicFramePr>
               <a:graphicFrameLocks xmlns:a="http://schemas.openxmlformats.org/drawingml/2006/main" noChangeAspect="1"/>
             </wp:cNvGraphicFramePr>
@@ -1553,7 +1575,7 @@
               <a:graphicData uri="http://schemas.openxmlformats.org/drawingml/2006/picture">
                 <pic:pic xmlns:pic="http://schemas.openxmlformats.org/drawingml/2006/picture">
                   <pic:nvPicPr>
-                    <pic:cNvPr id="0" name="Picture 5"/>
+                    <pic:cNvPr id="0" name="Picture 3"/>
                     <pic:cNvPicPr>
                       <a:picLocks noChangeAspect="1" noChangeArrowheads="1"/>
                     </pic:cNvPicPr>
@@ -1574,7 +1596,7 @@
                   <pic:spPr bwMode="auto">
                     <a:xfrm>
                       <a:off x="0" y="0"/>
-                      <a:ext cx="3940152" cy="4336813"/>
+                      <a:ext cx="2849674" cy="3752850"/>
                     </a:xfrm>
                     <a:prstGeom prst="rect">
                       <a:avLst/>
@@ -1594,24 +1616,36 @@
     <w:p>
       <w:pPr>
         <w:pStyle w:val="ListParagraph"/>
+        <w:rPr>
+          <w:b/>
+          <w:sz w:val="32"/>
+          <w:szCs w:val="32"/>
+        </w:rPr>
+      </w:pPr>
+    </w:p>
+    <w:p>
+      <w:pPr>
+        <w:pStyle w:val="ListParagraph"/>
         <w:jc w:val="center"/>
-      </w:pPr>
-    </w:p>
-    <w:p>
-      <w:pPr>
-        <w:pStyle w:val="ListParagraph"/>
-        <w:jc w:val="center"/>
-      </w:pPr>
-      <w:r>
-        <w:rPr>
+        <w:rPr>
+          <w:b/>
+          <w:sz w:val="32"/>
+          <w:szCs w:val="32"/>
+        </w:rPr>
+      </w:pPr>
+      <w:r>
+        <w:rPr>
+          <w:b/>
           <w:noProof/>
+          <w:sz w:val="32"/>
+          <w:szCs w:val="32"/>
         </w:rPr>
         <w:lastRenderedPageBreak/>
         <w:drawing>
           <wp:inline distT="0" distB="0" distL="0" distR="0">
-            <wp:extent cx="3798665" cy="3857625"/>
+            <wp:extent cx="2973758" cy="3429000"/>
             <wp:effectExtent l="0" t="0" r="0" b="0"/>
-            <wp:docPr id="6" name="Picture 6"/>
+            <wp:docPr id="13" name="Picture 13"/>
             <wp:cNvGraphicFramePr>
               <a:graphicFrameLocks xmlns:a="http://schemas.openxmlformats.org/drawingml/2006/main" noChangeAspect="1"/>
             </wp:cNvGraphicFramePr>
@@ -1619,7 +1653,7 @@
               <a:graphicData uri="http://schemas.openxmlformats.org/drawingml/2006/picture">
                 <pic:pic xmlns:pic="http://schemas.openxmlformats.org/drawingml/2006/picture">
                   <pic:nvPicPr>
-                    <pic:cNvPr id="0" name="Picture 6"/>
+                    <pic:cNvPr id="0" name="Picture 4"/>
                     <pic:cNvPicPr>
                       <a:picLocks noChangeAspect="1" noChangeArrowheads="1"/>
                     </pic:cNvPicPr>
@@ -1640,7 +1674,7 @@
                   <pic:spPr bwMode="auto">
                     <a:xfrm>
                       <a:off x="0" y="0"/>
-                      <a:ext cx="3804047" cy="3863090"/>
+                      <a:ext cx="2973758" cy="3429000"/>
                     </a:xfrm>
                     <a:prstGeom prst="rect">
                       <a:avLst/>
@@ -1660,193 +1694,25 @@
     <w:p>
       <w:pPr>
         <w:pStyle w:val="ListParagraph"/>
+        <w:jc w:val="center"/>
         <w:rPr>
           <w:b/>
           <w:sz w:val="32"/>
           <w:szCs w:val="32"/>
         </w:rPr>
       </w:pPr>
-    </w:p>
-    <w:p>
-      <w:pPr>
-        <w:pStyle w:val="ListParagraph"/>
-        <w:numPr>
-          <w:ilvl w:val="0"/>
-          <w:numId w:val="1"/>
-        </w:numPr>
+      <w:r>
         <w:rPr>
           <w:b/>
+          <w:noProof/>
           <w:sz w:val="32"/>
           <w:szCs w:val="32"/>
         </w:rPr>
-      </w:pPr>
-      <w:r>
-        <w:rPr>
-          <w:b/>
-          <w:sz w:val="32"/>
-          <w:szCs w:val="32"/>
-        </w:rPr>
-        <w:t>Im</w:t>
-      </w:r>
-      <w:r>
-        <w:rPr>
-          <w:b/>
-          <w:sz w:val="32"/>
-          <w:szCs w:val="32"/>
-        </w:rPr>
-        <w:t>p</w:t>
-      </w:r>
-      <w:r>
-        <w:rPr>
-          <w:b/>
-          <w:sz w:val="32"/>
-          <w:szCs w:val="32"/>
-        </w:rPr>
-        <w:t>l</w:t>
-      </w:r>
-      <w:r>
-        <w:rPr>
-          <w:b/>
-          <w:sz w:val="32"/>
-          <w:szCs w:val="32"/>
-        </w:rPr>
-        <w:t>ementacja indeksów bazodanowych.</w:t>
-      </w:r>
-    </w:p>
-    <w:p>
-      <w:pPr>
-        <w:pStyle w:val="ListParagraph"/>
-        <w:rPr>
-          <w:b/>
-          <w:sz w:val="32"/>
-          <w:szCs w:val="32"/>
-        </w:rPr>
-      </w:pPr>
-    </w:p>
-    <w:p>
-      <w:pPr>
-        <w:pStyle w:val="ListParagraph"/>
-      </w:pPr>
-      <w:r>
-        <w:t>Celem zadania było utworzenie indeksów bazodanowych do wybranych tabel w bazie danych. W procesie projektowym należało stworzyć zarówno indeksy proste, jak i złożone.</w:t>
-      </w:r>
-    </w:p>
-    <w:p>
-      <w:pPr>
-        <w:pStyle w:val="ListParagraph"/>
-      </w:pPr>
-    </w:p>
-    <w:p>
-      <w:pPr>
-        <w:pStyle w:val="ListParagraph"/>
-      </w:pPr>
-      <w:r>
-        <w:t>Projekt został zrealizowany w środowisku .NET, co pociągnęło za sobą konieczność realizacji zadania z programie MS SQL MANAGEMENT STUDIO.Poniżej przedstawiono realizację zadania.</w:t>
-      </w:r>
-    </w:p>
-    <w:p>
-      <w:pPr>
-        <w:pStyle w:val="ListParagraph"/>
-      </w:pPr>
-    </w:p>
-    <w:p>
-      <w:pPr>
-        <w:pStyle w:val="ListParagraph"/>
-      </w:pPr>
-    </w:p>
-    <w:p>
-      <w:pPr>
-        <w:pStyle w:val="ListParagraph"/>
-      </w:pPr>
-    </w:p>
-    <w:p>
-      <w:pPr>
-        <w:pStyle w:val="ListParagraph"/>
-      </w:pPr>
-    </w:p>
-    <w:p>
-      <w:pPr>
-        <w:pStyle w:val="ListParagraph"/>
-      </w:pPr>
-    </w:p>
-    <w:p>
-      <w:pPr>
-        <w:pStyle w:val="ListParagraph"/>
-      </w:pPr>
-    </w:p>
-    <w:p>
-      <w:pPr>
-        <w:pStyle w:val="ListParagraph"/>
-      </w:pPr>
-    </w:p>
-    <w:p>
-      <w:pPr>
-        <w:pStyle w:val="ListParagraph"/>
-      </w:pPr>
-    </w:p>
-    <w:p>
-      <w:pPr>
-        <w:pStyle w:val="ListParagraph"/>
-      </w:pPr>
-    </w:p>
-    <w:p>
-      <w:pPr>
-        <w:pStyle w:val="ListParagraph"/>
-      </w:pPr>
-    </w:p>
-    <w:p>
-      <w:pPr>
-        <w:pStyle w:val="ListParagraph"/>
-      </w:pPr>
-    </w:p>
-    <w:p>
-      <w:pPr>
-        <w:pStyle w:val="ListParagraph"/>
-      </w:pPr>
-    </w:p>
-    <w:p>
-      <w:pPr>
-        <w:pStyle w:val="ListParagraph"/>
-      </w:pPr>
-    </w:p>
-    <w:p>
-      <w:pPr>
-        <w:pStyle w:val="ListParagraph"/>
-      </w:pPr>
-    </w:p>
-    <w:p>
-      <w:pPr>
-        <w:pStyle w:val="ListParagraph"/>
-      </w:pPr>
-    </w:p>
-    <w:p>
-      <w:pPr>
-        <w:pStyle w:val="ListParagraph"/>
-      </w:pPr>
-      <w:r>
-        <w:lastRenderedPageBreak/>
-        <w:t>Poniżej przedstawiono właściwości indeksu złożonego, wykonanego w celu realizacji ćwiczenia. Jest to indeks przypisany do tabeli Clients.</w:t>
-      </w:r>
-    </w:p>
-    <w:p>
-      <w:pPr>
-        <w:pStyle w:val="ListParagraph"/>
-      </w:pPr>
-    </w:p>
-    <w:p>
-      <w:pPr>
-        <w:pStyle w:val="ListParagraph"/>
-        <w:jc w:val="center"/>
-      </w:pPr>
-      <w:r>
-        <w:rPr>
-          <w:noProof/>
-        </w:rPr>
         <w:drawing>
           <wp:inline distT="0" distB="0" distL="0" distR="0">
-            <wp:extent cx="4609018" cy="2686050"/>
-            <wp:effectExtent l="0" t="0" r="1270" b="0"/>
-            <wp:docPr id="7" name="Picture 7"/>
+            <wp:extent cx="3060726" cy="1895475"/>
+            <wp:effectExtent l="0" t="0" r="6350" b="0"/>
+            <wp:docPr id="14" name="Picture 14"/>
             <wp:cNvGraphicFramePr>
               <a:graphicFrameLocks xmlns:a="http://schemas.openxmlformats.org/drawingml/2006/main" noChangeAspect="1"/>
             </wp:cNvGraphicFramePr>
@@ -1854,7 +1720,7 @@
               <a:graphicData uri="http://schemas.openxmlformats.org/drawingml/2006/picture">
                 <pic:pic xmlns:pic="http://schemas.openxmlformats.org/drawingml/2006/picture">
                   <pic:nvPicPr>
-                    <pic:cNvPr id="0" name="Picture 7"/>
+                    <pic:cNvPr id="0" name="Picture 5"/>
                     <pic:cNvPicPr>
                       <a:picLocks noChangeAspect="1" noChangeArrowheads="1"/>
                     </pic:cNvPicPr>
@@ -1875,7 +1741,7 @@
                   <pic:spPr bwMode="auto">
                     <a:xfrm>
                       <a:off x="0" y="0"/>
-                      <a:ext cx="4609394" cy="2686269"/>
+                      <a:ext cx="3060726" cy="1895475"/>
                     </a:xfrm>
                     <a:prstGeom prst="rect">
                       <a:avLst/>
@@ -1895,6 +1761,285 @@
     <w:p>
       <w:pPr>
         <w:pStyle w:val="ListParagraph"/>
+        <w:jc w:val="center"/>
+        <w:rPr>
+          <w:b/>
+          <w:sz w:val="32"/>
+          <w:szCs w:val="32"/>
+        </w:rPr>
+      </w:pPr>
+    </w:p>
+    <w:p>
+      <w:pPr>
+        <w:pStyle w:val="ListParagraph"/>
+        <w:jc w:val="center"/>
+        <w:rPr>
+          <w:b/>
+          <w:sz w:val="32"/>
+          <w:szCs w:val="32"/>
+        </w:rPr>
+      </w:pPr>
+    </w:p>
+    <w:p>
+      <w:pPr>
+        <w:pStyle w:val="ListParagraph"/>
+        <w:jc w:val="center"/>
+        <w:rPr>
+          <w:b/>
+          <w:sz w:val="32"/>
+          <w:szCs w:val="32"/>
+        </w:rPr>
+      </w:pPr>
+    </w:p>
+    <w:p>
+      <w:pPr>
+        <w:pStyle w:val="ListParagraph"/>
+        <w:jc w:val="center"/>
+        <w:rPr>
+          <w:b/>
+          <w:sz w:val="32"/>
+          <w:szCs w:val="32"/>
+        </w:rPr>
+      </w:pPr>
+    </w:p>
+    <w:p>
+      <w:pPr>
+        <w:pStyle w:val="ListParagraph"/>
+        <w:jc w:val="center"/>
+        <w:rPr>
+          <w:b/>
+          <w:sz w:val="32"/>
+          <w:szCs w:val="32"/>
+        </w:rPr>
+      </w:pPr>
+    </w:p>
+    <w:p>
+      <w:pPr>
+        <w:pStyle w:val="ListParagraph"/>
+        <w:jc w:val="center"/>
+        <w:rPr>
+          <w:b/>
+          <w:sz w:val="32"/>
+          <w:szCs w:val="32"/>
+        </w:rPr>
+      </w:pPr>
+    </w:p>
+    <w:p>
+      <w:pPr>
+        <w:pStyle w:val="ListParagraph"/>
+        <w:jc w:val="center"/>
+        <w:rPr>
+          <w:b/>
+          <w:sz w:val="32"/>
+          <w:szCs w:val="32"/>
+        </w:rPr>
+      </w:pPr>
+    </w:p>
+    <w:p>
+      <w:pPr>
+        <w:pStyle w:val="ListParagraph"/>
+        <w:jc w:val="center"/>
+        <w:rPr>
+          <w:b/>
+          <w:sz w:val="32"/>
+          <w:szCs w:val="32"/>
+        </w:rPr>
+      </w:pPr>
+    </w:p>
+    <w:p>
+      <w:pPr>
+        <w:pStyle w:val="ListParagraph"/>
+        <w:jc w:val="center"/>
+        <w:rPr>
+          <w:b/>
+          <w:sz w:val="32"/>
+          <w:szCs w:val="32"/>
+        </w:rPr>
+      </w:pPr>
+    </w:p>
+    <w:p>
+      <w:pPr>
+        <w:pStyle w:val="ListParagraph"/>
+        <w:jc w:val="center"/>
+        <w:rPr>
+          <w:b/>
+          <w:sz w:val="32"/>
+          <w:szCs w:val="32"/>
+        </w:rPr>
+      </w:pPr>
+    </w:p>
+    <w:p>
+      <w:pPr>
+        <w:pStyle w:val="ListParagraph"/>
+        <w:jc w:val="center"/>
+        <w:rPr>
+          <w:b/>
+          <w:sz w:val="32"/>
+          <w:szCs w:val="32"/>
+        </w:rPr>
+      </w:pPr>
+    </w:p>
+    <w:p>
+      <w:pPr>
+        <w:pStyle w:val="ListParagraph"/>
+        <w:jc w:val="center"/>
+        <w:rPr>
+          <w:b/>
+          <w:sz w:val="32"/>
+          <w:szCs w:val="32"/>
+        </w:rPr>
+      </w:pPr>
+    </w:p>
+    <w:p>
+      <w:pPr>
+        <w:pStyle w:val="ListParagraph"/>
+        <w:jc w:val="center"/>
+        <w:rPr>
+          <w:b/>
+          <w:sz w:val="32"/>
+          <w:szCs w:val="32"/>
+        </w:rPr>
+      </w:pPr>
+    </w:p>
+    <w:p>
+      <w:pPr>
+        <w:pStyle w:val="ListParagraph"/>
+        <w:numPr>
+          <w:ilvl w:val="0"/>
+          <w:numId w:val="1"/>
+        </w:numPr>
+        <w:rPr>
+          <w:b/>
+          <w:sz w:val="32"/>
+          <w:szCs w:val="32"/>
+        </w:rPr>
+      </w:pPr>
+      <w:r>
+        <w:rPr>
+          <w:b/>
+          <w:sz w:val="32"/>
+          <w:szCs w:val="32"/>
+        </w:rPr>
+        <w:t>Im</w:t>
+      </w:r>
+      <w:r>
+        <w:rPr>
+          <w:b/>
+          <w:sz w:val="32"/>
+          <w:szCs w:val="32"/>
+        </w:rPr>
+        <w:t>p</w:t>
+      </w:r>
+      <w:r>
+        <w:rPr>
+          <w:b/>
+          <w:sz w:val="32"/>
+          <w:szCs w:val="32"/>
+        </w:rPr>
+        <w:t>l</w:t>
+      </w:r>
+      <w:r>
+        <w:rPr>
+          <w:b/>
+          <w:sz w:val="32"/>
+          <w:szCs w:val="32"/>
+        </w:rPr>
+        <w:t>ementacja indeksów bazodanowych.</w:t>
+      </w:r>
+    </w:p>
+    <w:p>
+      <w:pPr>
+        <w:pStyle w:val="ListParagraph"/>
+        <w:rPr>
+          <w:b/>
+          <w:sz w:val="32"/>
+          <w:szCs w:val="32"/>
+        </w:rPr>
+      </w:pPr>
+    </w:p>
+    <w:p>
+      <w:pPr>
+        <w:pStyle w:val="ListParagraph"/>
+      </w:pPr>
+      <w:r>
+        <w:t xml:space="preserve">Celem zadania było utworzenie indeksów bazodanowych do wybranych tabel w bazie danych. </w:t>
+      </w:r>
+      <w:r>
+        <w:t>W zadaniu</w:t>
+      </w:r>
+      <w:r>
+        <w:t xml:space="preserve"> należało </w:t>
+      </w:r>
+      <w:r>
+        <w:t xml:space="preserve">ująć </w:t>
+      </w:r>
+      <w:r>
+        <w:t>zarówno indeksy proste, jak i złożone.</w:t>
+      </w:r>
+    </w:p>
+    <w:p>
+      <w:pPr>
+        <w:pStyle w:val="ListParagraph"/>
+      </w:pPr>
+    </w:p>
+    <w:p>
+      <w:pPr>
+        <w:pStyle w:val="ListParagraph"/>
+      </w:pPr>
+      <w:r>
+        <w:t xml:space="preserve">Projekt został zrealizowany w środowisku .NET, co </w:t>
+      </w:r>
+      <w:r>
+        <w:t xml:space="preserve">wymusiło </w:t>
+      </w:r>
+      <w:r>
+        <w:t xml:space="preserve">konieczność realizacji zadania </w:t>
+      </w:r>
+      <w:r>
+        <w:t>w</w:t>
+      </w:r>
+      <w:r>
+        <w:t xml:space="preserve"> programie MS SQL MANAGEMENT STUDIO.Poniżej przedstawiono </w:t>
+      </w:r>
+      <w:r>
+        <w:t>zrzuty ekranu z realizacji</w:t>
+      </w:r>
+      <w:r>
+        <w:t xml:space="preserve"> zadania.</w:t>
+      </w:r>
+    </w:p>
+    <w:p>
+      <w:pPr>
+        <w:pStyle w:val="ListParagraph"/>
+      </w:pPr>
+    </w:p>
+    <w:p>
+      <w:pPr>
+        <w:pStyle w:val="ListParagraph"/>
+      </w:pPr>
+    </w:p>
+    <w:p>
+      <w:pPr>
+        <w:pStyle w:val="ListParagraph"/>
+      </w:pPr>
+      <w:r>
+        <w:t>Poniżej przedstawiono właściwości indeksu złożonego, wykonanego w celu realizacji ćwiczenia. Jest to indeks przypisany do tabeli Clients.</w:t>
+      </w:r>
+    </w:p>
+    <w:p>
+      <w:pPr>
+        <w:pStyle w:val="ListParagraph"/>
+      </w:pPr>
+    </w:p>
+    <w:p>
+      <w:pPr>
+        <w:pStyle w:val="ListParagraph"/>
+        <w:jc w:val="center"/>
+      </w:pPr>
+    </w:p>
+    <w:p>
+      <w:pPr>
+        <w:pStyle w:val="ListParagraph"/>
       </w:pPr>
     </w:p>
     <w:p>
@@ -1915,15 +2060,177 @@
         <w:pStyle w:val="ListParagraph"/>
         <w:jc w:val="center"/>
       </w:pPr>
+    </w:p>
+    <w:p>
+      <w:pPr>
+        <w:pStyle w:val="ListParagraph"/>
+      </w:pPr>
+    </w:p>
+    <w:p>
+      <w:pPr>
+        <w:pStyle w:val="ListParagraph"/>
+        <w:jc w:val="center"/>
+      </w:pPr>
+    </w:p>
+    <w:p>
+      <w:pPr>
+        <w:pStyle w:val="ListParagraph"/>
+      </w:pPr>
+    </w:p>
+    <w:p>
+      <w:pPr>
+        <w:pStyle w:val="ListParagraph"/>
+        <w:numPr>
+          <w:ilvl w:val="0"/>
+          <w:numId w:val="1"/>
+        </w:numPr>
+        <w:rPr>
+          <w:b/>
+          <w:sz w:val="32"/>
+          <w:szCs w:val="32"/>
+        </w:rPr>
+      </w:pPr>
+      <w:r>
+        <w:rPr>
+          <w:b/>
+          <w:sz w:val="32"/>
+          <w:szCs w:val="32"/>
+        </w:rPr>
+        <w:t>Implementacja transakcji bazodanowych.</w:t>
+      </w:r>
+    </w:p>
+    <w:p>
+      <w:pPr>
+        <w:pStyle w:val="ListParagraph"/>
+        <w:rPr>
+          <w:b/>
+          <w:sz w:val="32"/>
+          <w:szCs w:val="32"/>
+        </w:rPr>
+      </w:pPr>
+    </w:p>
+    <w:p>
+      <w:pPr>
+        <w:pStyle w:val="ListParagraph"/>
+      </w:pPr>
+      <w:r>
+        <w:t xml:space="preserve">Celem zadania </w:t>
+      </w:r>
+      <w:r>
+        <w:t>zaimplementowanie transakcji bazodanowych. Założono realizację tego zadania w kodzie C# za pomocą wdrożenia wzorca projektowego</w:t>
+      </w:r>
+      <w:r>
+        <w:t xml:space="preserve"> Unit of Work.</w:t>
+      </w:r>
+    </w:p>
+    <w:p>
+      <w:pPr>
+        <w:pStyle w:val="ListParagraph"/>
+      </w:pPr>
+    </w:p>
+    <w:p>
+      <w:pPr>
+        <w:pStyle w:val="ListParagraph"/>
+      </w:pPr>
+      <w:r>
+        <w:t xml:space="preserve">Projekt został zrealizowany w środowisku .NET, </w:t>
+      </w:r>
+      <w:r>
+        <w:t>co wymusiło konieczność realizacji zadania w</w:t>
+      </w:r>
+      <w:r>
+        <w:t xml:space="preserve"> tej samej technologii. </w:t>
+      </w:r>
+      <w:r>
+        <w:t>Z tego powodu po</w:t>
+      </w:r>
+      <w:r>
+        <w:t>djęto decyzję o wykorzystaniu języka C#</w:t>
+      </w:r>
+      <w:r>
+        <w:t xml:space="preserve"> i wyżej wspomnianej platformy</w:t>
+      </w:r>
+      <w:r>
+        <w:t>.</w:t>
+      </w:r>
+    </w:p>
+    <w:p>
+      <w:pPr>
+        <w:pStyle w:val="ListParagraph"/>
+      </w:pPr>
+    </w:p>
+    <w:p>
+      <w:pPr>
+        <w:pStyle w:val="ListParagraph"/>
+      </w:pPr>
+    </w:p>
+    <w:p>
+      <w:pPr>
+        <w:pStyle w:val="ListParagraph"/>
+      </w:pPr>
+      <w:r>
+        <w:t xml:space="preserve">Poniżej przedstawiono kod implementujący transakcję na przykładzie </w:t>
+      </w:r>
+      <w:r>
+        <w:t>umieszczenia rekordu w</w:t>
+      </w:r>
+      <w:r>
+        <w:t xml:space="preserve"> baz</w:t>
+      </w:r>
+      <w:r>
+        <w:t>ie</w:t>
+      </w:r>
+      <w:r>
+        <w:t xml:space="preserve"> danych. W ramach dyrektywy </w:t>
+      </w:r>
+      <w:r>
+        <w:rPr>
+          <w:i/>
+        </w:rPr>
+        <w:t>using</w:t>
+      </w:r>
+      <w:r>
+        <w:t xml:space="preserve"> zostaj</w:t>
+      </w:r>
+      <w:r>
+        <w:t>e</w:t>
+      </w:r>
+      <w:r>
+        <w:t xml:space="preserve"> przeprowadzon</w:t>
+      </w:r>
+      <w:r>
+        <w:t>a</w:t>
+      </w:r>
+      <w:r>
+        <w:t xml:space="preserve"> operacje </w:t>
+      </w:r>
+      <w:r>
+        <w:t>INSERT</w:t>
+      </w:r>
+      <w:r>
+        <w:t>. Jeśli wszystkie dane są poprawne następuje zapisanie zmian w bazie i zwrócenie komunikatu systemowego o statusie operacji. W przeciwnym wypadku wyłapany zostaje wyjątek.</w:t>
+      </w:r>
+    </w:p>
+    <w:p>
+      <w:pPr>
+        <w:pStyle w:val="ListParagraph"/>
+      </w:pPr>
+    </w:p>
+    <w:p>
+      <w:pPr>
+        <w:pStyle w:val="ListParagraph"/>
+        <w:jc w:val="center"/>
+      </w:pPr>
       <w:r>
         <w:rPr>
           <w:noProof/>
         </w:rPr>
+        <w:lastRenderedPageBreak/>
         <w:drawing>
           <wp:inline distT="0" distB="0" distL="0" distR="0">
-            <wp:extent cx="4650704" cy="2686050"/>
+            <wp:extent cx="3343275" cy="2444545"/>
             <wp:effectExtent l="0" t="0" r="0" b="0"/>
-            <wp:docPr id="8" name="Picture 8"/>
+            <wp:docPr id="3" name="Picture 3"/>
             <wp:cNvGraphicFramePr>
               <a:graphicFrameLocks xmlns:a="http://schemas.openxmlformats.org/drawingml/2006/main" noChangeAspect="1"/>
             </wp:cNvGraphicFramePr>
@@ -1931,7 +2238,7 @@
               <a:graphicData uri="http://schemas.openxmlformats.org/drawingml/2006/picture">
                 <pic:pic xmlns:pic="http://schemas.openxmlformats.org/drawingml/2006/picture">
                   <pic:nvPicPr>
-                    <pic:cNvPr id="0" name="Picture 8"/>
+                    <pic:cNvPr id="0" name="Picture 1"/>
                     <pic:cNvPicPr>
                       <a:picLocks noChangeAspect="1" noChangeArrowheads="1"/>
                     </pic:cNvPicPr>
@@ -1952,7 +2259,7 @@
                   <pic:spPr bwMode="auto">
                     <a:xfrm>
                       <a:off x="0" y="0"/>
-                      <a:ext cx="4652100" cy="2686856"/>
+                      <a:ext cx="3343275" cy="2444545"/>
                     </a:xfrm>
                     <a:prstGeom prst="rect">
                       <a:avLst/>
@@ -1968,75 +2275,19 @@
           </wp:inline>
         </w:drawing>
       </w:r>
-    </w:p>
-    <w:p>
-      <w:pPr>
-        <w:pStyle w:val="ListParagraph"/>
-      </w:pPr>
+      <w:bookmarkStart w:id="0" w:name="_GoBack"/>
+      <w:bookmarkEnd w:id="0"/>
     </w:p>
     <w:p>
       <w:pPr>
         <w:pStyle w:val="ListParagraph"/>
         <w:jc w:val="center"/>
       </w:pPr>
-      <w:r>
-        <w:rPr>
-          <w:noProof/>
-        </w:rPr>
-        <w:lastRenderedPageBreak/>
-        <w:drawing>
-          <wp:inline distT="0" distB="0" distL="0" distR="0">
-            <wp:extent cx="4724400" cy="2701888"/>
-            <wp:effectExtent l="0" t="0" r="0" b="3810"/>
-            <wp:docPr id="9" name="Picture 9"/>
-            <wp:cNvGraphicFramePr>
-              <a:graphicFrameLocks xmlns:a="http://schemas.openxmlformats.org/drawingml/2006/main" noChangeAspect="1"/>
-            </wp:cNvGraphicFramePr>
-            <a:graphic xmlns:a="http://schemas.openxmlformats.org/drawingml/2006/main">
-              <a:graphicData uri="http://schemas.openxmlformats.org/drawingml/2006/picture">
-                <pic:pic xmlns:pic="http://schemas.openxmlformats.org/drawingml/2006/picture">
-                  <pic:nvPicPr>
-                    <pic:cNvPr id="0" name="Picture 9"/>
-                    <pic:cNvPicPr>
-                      <a:picLocks noChangeAspect="1" noChangeArrowheads="1"/>
-                    </pic:cNvPicPr>
-                  </pic:nvPicPr>
-                  <pic:blipFill>
-                    <a:blip r:embed="rId13">
-                      <a:extLst>
-                        <a:ext uri="{28A0092B-C50C-407E-A947-70E740481C1C}">
-                          <a14:useLocalDpi xmlns:a14="http://schemas.microsoft.com/office/drawing/2010/main" val="0"/>
-                        </a:ext>
-                      </a:extLst>
-                    </a:blip>
-                    <a:srcRect/>
-                    <a:stretch>
-                      <a:fillRect/>
-                    </a:stretch>
-                  </pic:blipFill>
-                  <pic:spPr bwMode="auto">
-                    <a:xfrm>
-                      <a:off x="0" y="0"/>
-                      <a:ext cx="4724400" cy="2701888"/>
-                    </a:xfrm>
-                    <a:prstGeom prst="rect">
-                      <a:avLst/>
-                    </a:prstGeom>
-                    <a:noFill/>
-                    <a:ln>
-                      <a:noFill/>
-                    </a:ln>
-                  </pic:spPr>
-                </pic:pic>
-              </a:graphicData>
-            </a:graphic>
-          </wp:inline>
-        </w:drawing>
-      </w:r>
-    </w:p>
-    <w:p>
-      <w:pPr>
-        <w:pStyle w:val="ListParagraph"/>
+    </w:p>
+    <w:p>
+      <w:pPr>
+        <w:pStyle w:val="ListParagraph"/>
+        <w:jc w:val="center"/>
       </w:pPr>
     </w:p>
     <w:p>
@@ -2058,195 +2309,23 @@
           <w:sz w:val="32"/>
           <w:szCs w:val="32"/>
         </w:rPr>
-        <w:t>Implementacja transakcji bazodanowych.</w:t>
-      </w:r>
-    </w:p>
-    <w:p>
-      <w:pPr>
-        <w:pStyle w:val="ListParagraph"/>
+        <w:t>Normalizacja</w:t>
+      </w:r>
+      <w:r>
         <w:rPr>
           <w:b/>
           <w:sz w:val="32"/>
           <w:szCs w:val="32"/>
         </w:rPr>
-      </w:pPr>
-    </w:p>
-    <w:p>
-      <w:pPr>
-        <w:pStyle w:val="ListParagraph"/>
-      </w:pPr>
-      <w:r>
-        <w:t>Celem zadania było implementacja wzorca projektowego, umożliwiającego realizację transakcji bazodanowych. W procesie projektowym przyjęto przeprowadzenie zadania za pomocą wzorca Unit of Work.</w:t>
-      </w:r>
-    </w:p>
-    <w:p>
-      <w:pPr>
-        <w:pStyle w:val="ListParagraph"/>
-      </w:pPr>
-    </w:p>
-    <w:p>
-      <w:pPr>
-        <w:pStyle w:val="ListParagraph"/>
-      </w:pPr>
-      <w:r>
-        <w:t xml:space="preserve">Projekt został zrealizowany w środowisku .NET, co pociągnęło za sobą konieczność implementacji w tej samej technologii. </w:t>
-      </w:r>
-      <w:r>
-        <w:t>Z tego powodu po</w:t>
-      </w:r>
-      <w:r>
-        <w:t>djęto decyzję o wykorzystaniu języka C#.</w:t>
-      </w:r>
-    </w:p>
-    <w:p>
-      <w:pPr>
-        <w:pStyle w:val="ListParagraph"/>
-      </w:pPr>
-    </w:p>
-    <w:p>
-      <w:pPr>
-        <w:pStyle w:val="ListParagraph"/>
-      </w:pPr>
-    </w:p>
-    <w:p>
-      <w:pPr>
-        <w:pStyle w:val="ListParagraph"/>
-      </w:pPr>
-      <w:r>
-        <w:t xml:space="preserve">Poniżej przedstawiono kod implementujący transakcję na przykładzie insertu obiektu do bazy danych. W ramach dyrektywy </w:t>
-      </w:r>
-      <w:r>
-        <w:rPr>
-          <w:i/>
-        </w:rPr>
-        <w:t>using</w:t>
-      </w:r>
-      <w:r>
-        <w:t xml:space="preserve"> rekord zostają przeprowadzone operacje bazodanowe. Jeśli wszystkie dane są poprawne następuje zapisanie zmian w bazie i zwrócenie komunikatu systemowego o statusie operacji. W przeciwnym wypadku wyłapany zostaje wyjątek.</w:t>
-      </w:r>
-    </w:p>
-    <w:p>
-      <w:pPr>
-        <w:pStyle w:val="ListParagraph"/>
-      </w:pPr>
-    </w:p>
-    <w:p>
-      <w:pPr>
-        <w:pStyle w:val="ListParagraph"/>
-        <w:jc w:val="center"/>
-      </w:pPr>
-      <w:r>
-        <w:rPr>
-          <w:noProof/>
-        </w:rPr>
-        <w:drawing>
-          <wp:inline distT="0" distB="0" distL="0" distR="0">
-            <wp:extent cx="5753100" cy="2543175"/>
-            <wp:effectExtent l="0" t="0" r="0" b="9525"/>
-            <wp:docPr id="10" name="Picture 10"/>
-            <wp:cNvGraphicFramePr>
-              <a:graphicFrameLocks xmlns:a="http://schemas.openxmlformats.org/drawingml/2006/main" noChangeAspect="1"/>
-            </wp:cNvGraphicFramePr>
-            <a:graphic xmlns:a="http://schemas.openxmlformats.org/drawingml/2006/main">
-              <a:graphicData uri="http://schemas.openxmlformats.org/drawingml/2006/picture">
-                <pic:pic xmlns:pic="http://schemas.openxmlformats.org/drawingml/2006/picture">
-                  <pic:nvPicPr>
-                    <pic:cNvPr id="0" name="Picture 10"/>
-                    <pic:cNvPicPr>
-                      <a:picLocks noChangeAspect="1" noChangeArrowheads="1"/>
-                    </pic:cNvPicPr>
-                  </pic:nvPicPr>
-                  <pic:blipFill>
-                    <a:blip r:embed="rId14">
-                      <a:extLst>
-                        <a:ext uri="{28A0092B-C50C-407E-A947-70E740481C1C}">
-                          <a14:useLocalDpi xmlns:a14="http://schemas.microsoft.com/office/drawing/2010/main" val="0"/>
-                        </a:ext>
-                      </a:extLst>
-                    </a:blip>
-                    <a:srcRect/>
-                    <a:stretch>
-                      <a:fillRect/>
-                    </a:stretch>
-                  </pic:blipFill>
-                  <pic:spPr bwMode="auto">
-                    <a:xfrm>
-                      <a:off x="0" y="0"/>
-                      <a:ext cx="5753100" cy="2543175"/>
-                    </a:xfrm>
-                    <a:prstGeom prst="rect">
-                      <a:avLst/>
-                    </a:prstGeom>
-                    <a:noFill/>
-                    <a:ln>
-                      <a:noFill/>
-                    </a:ln>
-                  </pic:spPr>
-                </pic:pic>
-              </a:graphicData>
-            </a:graphic>
-          </wp:inline>
-        </w:drawing>
-      </w:r>
-    </w:p>
-    <w:p>
-      <w:pPr>
-        <w:pStyle w:val="ListParagraph"/>
-        <w:jc w:val="center"/>
-      </w:pPr>
-    </w:p>
-    <w:p>
-      <w:pPr>
-        <w:pStyle w:val="ListParagraph"/>
-        <w:jc w:val="center"/>
-      </w:pPr>
-    </w:p>
-    <w:p>
-      <w:pPr>
-        <w:pStyle w:val="ListParagraph"/>
-        <w:numPr>
-          <w:ilvl w:val="0"/>
-          <w:numId w:val="1"/>
-        </w:numPr>
+        <w:t xml:space="preserve"> </w:t>
+      </w:r>
+      <w:r>
         <w:rPr>
           <w:b/>
           <w:sz w:val="32"/>
           <w:szCs w:val="32"/>
         </w:rPr>
-      </w:pPr>
-      <w:r>
-        <w:rPr>
-          <w:b/>
-          <w:sz w:val="32"/>
-          <w:szCs w:val="32"/>
-        </w:rPr>
-        <w:t>Normalizacja</w:t>
-      </w:r>
-      <w:r>
-        <w:rPr>
-          <w:b/>
-          <w:sz w:val="32"/>
-          <w:szCs w:val="32"/>
-        </w:rPr>
-        <w:t xml:space="preserve"> </w:t>
-      </w:r>
-      <w:r>
-        <w:rPr>
-          <w:b/>
-          <w:sz w:val="32"/>
-          <w:szCs w:val="32"/>
-        </w:rPr>
-        <w:t>bazy dan</w:t>
-      </w:r>
-      <w:bookmarkStart w:id="0" w:name="_GoBack"/>
-      <w:bookmarkEnd w:id="0"/>
-      <w:r>
-        <w:rPr>
-          <w:b/>
-          <w:sz w:val="32"/>
-          <w:szCs w:val="32"/>
-        </w:rPr>
-        <w:t xml:space="preserve">ych </w:t>
+        <w:t xml:space="preserve">bazy danych </w:t>
       </w:r>
     </w:p>
     <w:p>
@@ -2345,7 +2424,7 @@
                     <pic:cNvPicPr/>
                   </pic:nvPicPr>
                   <pic:blipFill>
-                    <a:blip r:embed="rId15">
+                    <a:blip r:embed="rId13">
                       <a:extLst>
                         <a:ext uri="{28A0092B-C50C-407E-A947-70E740481C1C}">
                           <a14:useLocalDpi xmlns:a14="http://schemas.microsoft.com/office/drawing/2010/main" val="0"/>
@@ -2398,6 +2477,7 @@
         <w:rPr>
           <w:noProof/>
         </w:rPr>
+        <w:lastRenderedPageBreak/>
         <w:drawing>
           <wp:inline distT="0" distB="0" distL="0" distR="0" wp14:anchorId="66E6A05D" wp14:editId="61617D53">
             <wp:extent cx="3609975" cy="2876550"/>
@@ -2412,7 +2492,7 @@
                     <pic:cNvPicPr/>
                   </pic:nvPicPr>
                   <pic:blipFill>
-                    <a:blip r:embed="rId16">
+                    <a:blip r:embed="rId14">
                       <a:extLst>
                         <a:ext uri="{28A0092B-C50C-407E-A947-70E740481C1C}">
                           <a14:useLocalDpi xmlns:a14="http://schemas.microsoft.com/office/drawing/2010/main" val="0"/>
@@ -2449,7 +2529,6 @@
         <w:pStyle w:val="ListParagraph"/>
       </w:pPr>
       <w:r>
-        <w:lastRenderedPageBreak/>
         <w:t xml:space="preserve">Kolejnym przykładem jest normalizacji tabeli Orders. </w:t>
       </w:r>
       <w:r>
@@ -2499,7 +2578,7 @@
                     <pic:cNvPicPr/>
                   </pic:nvPicPr>
                   <pic:blipFill>
-                    <a:blip r:embed="rId17">
+                    <a:blip r:embed="rId15">
                       <a:extLst>
                         <a:ext uri="{28A0092B-C50C-407E-A947-70E740481C1C}">
                           <a14:useLocalDpi xmlns:a14="http://schemas.microsoft.com/office/drawing/2010/main" val="0"/>
@@ -2566,7 +2645,7 @@
                     <pic:cNvPicPr/>
                   </pic:nvPicPr>
                   <pic:blipFill>
-                    <a:blip r:embed="rId18">
+                    <a:blip r:embed="rId16">
                       <a:extLst>
                         <a:ext uri="{28A0092B-C50C-407E-A947-70E740481C1C}">
                           <a14:useLocalDpi xmlns:a14="http://schemas.microsoft.com/office/drawing/2010/main" val="0"/>

</xml_diff>